<commit_message>
update homework docx assignments
</commit_message>
<xml_diff>
--- a/04.Code_Documentation_And_Comments/04. Code-Documentation-and-Comments-Homework.docx
+++ b/04.Code_Documentation_And_Comments/04. Code-Documentation-and-Comments-Homework.docx
@@ -77,18 +77,28 @@
     </w:p>
     <w:p>
       <w:r>
+        <w:rPr>
+          <w:color w:val="FF0000"/>
+        </w:rPr>
         <w:t xml:space="preserve">You are given Visual Studio </w:t>
       </w:r>
       <w:r>
+        <w:rPr>
+          <w:color w:val="FF0000"/>
+        </w:rPr>
         <w:t>source code file</w:t>
       </w:r>
       <w:r>
+        <w:rPr>
+          <w:color w:val="FF0000"/>
+        </w:rPr>
         <w:t xml:space="preserve"> </w:t>
       </w:r>
       <w:r>
         <w:rPr>
           <w:rFonts w:ascii="Consolas" w:hAnsi="Consolas" w:cs="Consolas"/>
           <w:b/>
+          <w:color w:val="FF0000"/>
         </w:rPr>
         <w:t>StringExtensions</w:t>
       </w:r>
@@ -96,48 +106,59 @@
         <w:rPr>
           <w:rFonts w:ascii="Consolas" w:hAnsi="Consolas" w:cs="Consolas"/>
           <w:b/>
+          <w:color w:val="FF0000"/>
         </w:rPr>
         <w:t>.cs</w:t>
       </w:r>
       <w:r>
+        <w:rPr>
+          <w:color w:val="FF0000"/>
+        </w:rPr>
         <w:t xml:space="preserve">. </w:t>
       </w:r>
       <w:r>
+        <w:rPr>
+          <w:color w:val="FF0000"/>
+        </w:rPr>
         <w:t xml:space="preserve">Create </w:t>
       </w:r>
       <w:r>
         <w:rPr>
           <w:b/>
+          <w:color w:val="FF0000"/>
         </w:rPr>
         <w:t>XML</w:t>
       </w:r>
       <w:r>
+        <w:rPr>
+          <w:color w:val="FF0000"/>
+        </w:rPr>
         <w:t xml:space="preserve"> doc</w:t>
       </w:r>
       <w:r>
-        <w:t>umentation for the file, all classes and</w:t>
-      </w:r>
-      <w:bookmarkStart w:id="0" w:name="_GoBack"/>
-      <w:bookmarkEnd w:id="0"/>
-      <w:r>
-        <w:t xml:space="preserve"> class members.</w:t>
+        <w:rPr>
+          <w:color w:val="FF0000"/>
+        </w:rPr>
+        <w:t>umentation for the file, all classes and class members.</w:t>
       </w:r>
       <w:r>
+        <w:rPr>
+          <w:color w:val="FF0000"/>
+        </w:rPr>
         <w:t xml:space="preserve"> </w:t>
       </w:r>
       <w:r>
         <w:t>Add appropriate comments in the code where this may improve code readability and understandability.</w:t>
       </w:r>
+      <w:bookmarkStart w:id="0" w:name="_GoBack"/>
+      <w:bookmarkEnd w:id="0"/>
     </w:p>
     <w:p>
       <w:pPr>
         <w:pStyle w:val="Heading2"/>
       </w:pPr>
       <w:r>
-        <w:t>Interfaces</w:t>
-      </w:r>
-      <w:r>
-        <w:t xml:space="preserve"> Documentation</w:t>
+        <w:t>Interfaces Documentation</w:t>
       </w:r>
     </w:p>
     <w:p>
@@ -1967,7 +1988,7 @@
         </mc:Choice>
         <mc:Fallback>
           <w:pict>
-            <v:line w14:anchorId="0A204D35" id="Straight Connector 1" o:spid="_x0000_s1026" style="position:absolute;flip:y;z-index:251662336;visibility:visible;mso-wrap-style:square;mso-width-percent:0;mso-height-percent:0;mso-wrap-distance-left:9pt;mso-wrap-distance-top:0;mso-wrap-distance-right:9pt;mso-wrap-distance-bottom:0;mso-position-horizontal:absolute;mso-position-horizontal-relative:text;mso-position-vertical:absolute;mso-position-vertical-relative:text;mso-width-percent:0;mso-height-percent:0;mso-width-relative:margin;mso-height-relative:margin" from="-.35pt,11.2pt" to="520.45pt,11.2pt" o:gfxdata="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" strokecolor="#f37123" strokeweight="1pt">
+            <v:line w14:anchorId="164C1669" id="Straight Connector 1" o:spid="_x0000_s1026" style="position:absolute;flip:y;z-index:251662336;visibility:visible;mso-wrap-style:square;mso-width-percent:0;mso-height-percent:0;mso-wrap-distance-left:9pt;mso-wrap-distance-top:0;mso-wrap-distance-right:9pt;mso-wrap-distance-bottom:0;mso-position-horizontal:absolute;mso-position-horizontal-relative:text;mso-position-vertical:absolute;mso-position-vertical-relative:text;mso-width-percent:0;mso-height-percent:0;mso-width-relative:margin;mso-height-relative:margin" from="-.35pt,11.2pt" to="520.45pt,11.2pt" o:gfxdata="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" strokecolor="#f37123" strokeweight="1pt">
               <v:stroke endcap="round"/>
             </v:line>
           </w:pict>
@@ -2229,7 +2250,7 @@
 
 <file path=word/numbering.xml><?xml version="1.0" encoding="utf-8"?>
 <w:numbering xmlns:wpc="http://schemas.microsoft.com/office/word/2010/wordprocessingCanvas" xmlns:mc="http://schemas.openxmlformats.org/markup-compatibility/2006" xmlns:o="urn:schemas-microsoft-com:office:office" xmlns:r="http://schemas.openxmlformats.org/officeDocument/2006/relationships" xmlns:m="http://schemas.openxmlformats.org/officeDocument/2006/math" xmlns:v="urn:schemas-microsoft-com:vml" xmlns:wp14="http://schemas.microsoft.com/office/word/2010/wordprocessingDrawing" xmlns:wp="http://schemas.openxmlformats.org/drawingml/2006/wordprocessingDrawing" xmlns:w10="urn:schemas-microsoft-com:office:word" xmlns:w="http://schemas.openxmlformats.org/wordprocessingml/2006/main" xmlns:w14="http://schemas.microsoft.com/office/word/2010/wordml" xmlns:w15="http://schemas.microsoft.com/office/word/2012/wordml" xmlns:wpg="http://schemas.microsoft.com/office/word/2010/wordprocessingGroup" xmlns:wpi="http://schemas.microsoft.com/office/word/2010/wordprocessingInk" xmlns:wne="http://schemas.microsoft.com/office/word/2006/wordml" xmlns:wps="http://schemas.microsoft.com/office/word/2010/wordprocessingShape" mc:Ignorable="w14 w15 wp14">
-  <w:abstractNum w:abstractNumId="0">
+  <w:abstractNum w:abstractNumId="0" w15:restartNumberingAfterBreak="0">
     <w:nsid w:val="00DE6CE0"/>
     <w:multiLevelType w:val="hybridMultilevel"/>
     <w:tmpl w:val="D01A1A1E"/>
@@ -2318,7 +2339,7 @@
       </w:pPr>
     </w:lvl>
   </w:abstractNum>
-  <w:abstractNum w:abstractNumId="1">
+  <w:abstractNum w:abstractNumId="1" w15:restartNumberingAfterBreak="0">
     <w:nsid w:val="04E60920"/>
     <w:multiLevelType w:val="hybridMultilevel"/>
     <w:tmpl w:val="9DB0F662"/>
@@ -2431,7 +2452,7 @@
       </w:rPr>
     </w:lvl>
   </w:abstractNum>
-  <w:abstractNum w:abstractNumId="2">
+  <w:abstractNum w:abstractNumId="2" w15:restartNumberingAfterBreak="0">
     <w:nsid w:val="09942933"/>
     <w:multiLevelType w:val="hybridMultilevel"/>
     <w:tmpl w:val="94228B32"/>
@@ -2544,7 +2565,7 @@
       </w:pPr>
     </w:lvl>
   </w:abstractNum>
-  <w:abstractNum w:abstractNumId="3">
+  <w:abstractNum w:abstractNumId="3" w15:restartNumberingAfterBreak="0">
     <w:nsid w:val="0AC736A2"/>
     <w:multiLevelType w:val="multilevel"/>
     <w:tmpl w:val="6ADCEAFC"/>
@@ -2693,7 +2714,7 @@
       </w:rPr>
     </w:lvl>
   </w:abstractNum>
-  <w:abstractNum w:abstractNumId="4">
+  <w:abstractNum w:abstractNumId="4" w15:restartNumberingAfterBreak="0">
     <w:nsid w:val="1874561D"/>
     <w:multiLevelType w:val="hybridMultilevel"/>
     <w:tmpl w:val="ADECB8FE"/>
@@ -2806,7 +2827,7 @@
       </w:pPr>
     </w:lvl>
   </w:abstractNum>
-  <w:abstractNum w:abstractNumId="5">
+  <w:abstractNum w:abstractNumId="5" w15:restartNumberingAfterBreak="0">
     <w:nsid w:val="22CD3F94"/>
     <w:multiLevelType w:val="hybridMultilevel"/>
     <w:tmpl w:val="A044FDFA"/>
@@ -2892,7 +2913,7 @@
       </w:pPr>
     </w:lvl>
   </w:abstractNum>
-  <w:abstractNum w:abstractNumId="6">
+  <w:abstractNum w:abstractNumId="6" w15:restartNumberingAfterBreak="0">
     <w:nsid w:val="273A0993"/>
     <w:multiLevelType w:val="hybridMultilevel"/>
     <w:tmpl w:val="15189A8C"/>
@@ -3005,7 +3026,7 @@
       </w:rPr>
     </w:lvl>
   </w:abstractNum>
-  <w:abstractNum w:abstractNumId="7">
+  <w:abstractNum w:abstractNumId="7" w15:restartNumberingAfterBreak="0">
     <w:nsid w:val="27B21A09"/>
     <w:multiLevelType w:val="hybridMultilevel"/>
     <w:tmpl w:val="2B56ED7C"/>
@@ -3095,7 +3116,7 @@
       </w:pPr>
     </w:lvl>
   </w:abstractNum>
-  <w:abstractNum w:abstractNumId="8">
+  <w:abstractNum w:abstractNumId="8" w15:restartNumberingAfterBreak="0">
     <w:nsid w:val="408D2380"/>
     <w:multiLevelType w:val="hybridMultilevel"/>
     <w:tmpl w:val="171ABD58"/>
@@ -3208,7 +3229,7 @@
       </w:rPr>
     </w:lvl>
   </w:abstractNum>
-  <w:abstractNum w:abstractNumId="9">
+  <w:abstractNum w:abstractNumId="9" w15:restartNumberingAfterBreak="0">
     <w:nsid w:val="480241E3"/>
     <w:multiLevelType w:val="hybridMultilevel"/>
     <w:tmpl w:val="D89C5D02"/>
@@ -3321,7 +3342,7 @@
       </w:rPr>
     </w:lvl>
   </w:abstractNum>
-  <w:abstractNum w:abstractNumId="10">
+  <w:abstractNum w:abstractNumId="10" w15:restartNumberingAfterBreak="0">
     <w:nsid w:val="5507266E"/>
     <w:multiLevelType w:val="hybridMultilevel"/>
     <w:tmpl w:val="22522E3A"/>
@@ -3434,7 +3455,7 @@
       </w:rPr>
     </w:lvl>
   </w:abstractNum>
-  <w:abstractNum w:abstractNumId="11">
+  <w:abstractNum w:abstractNumId="11" w15:restartNumberingAfterBreak="0">
     <w:nsid w:val="55990837"/>
     <w:multiLevelType w:val="hybridMultilevel"/>
     <w:tmpl w:val="960254F8"/>
@@ -3547,7 +3568,7 @@
       </w:rPr>
     </w:lvl>
   </w:abstractNum>
-  <w:abstractNum w:abstractNumId="12">
+  <w:abstractNum w:abstractNumId="12" w15:restartNumberingAfterBreak="0">
     <w:nsid w:val="56373FA6"/>
     <w:multiLevelType w:val="multilevel"/>
     <w:tmpl w:val="0EC6010C"/>
@@ -3696,7 +3717,7 @@
       </w:rPr>
     </w:lvl>
   </w:abstractNum>
-  <w:abstractNum w:abstractNumId="13">
+  <w:abstractNum w:abstractNumId="13" w15:restartNumberingAfterBreak="0">
     <w:nsid w:val="572900D2"/>
     <w:multiLevelType w:val="hybridMultilevel"/>
     <w:tmpl w:val="5824C316"/>
@@ -3809,7 +3830,7 @@
       </w:pPr>
     </w:lvl>
   </w:abstractNum>
-  <w:abstractNum w:abstractNumId="14">
+  <w:abstractNum w:abstractNumId="14" w15:restartNumberingAfterBreak="0">
     <w:nsid w:val="5E10569E"/>
     <w:multiLevelType w:val="hybridMultilevel"/>
     <w:tmpl w:val="6190573C"/>
@@ -3922,7 +3943,7 @@
       </w:rPr>
     </w:lvl>
   </w:abstractNum>
-  <w:abstractNum w:abstractNumId="15">
+  <w:abstractNum w:abstractNumId="15" w15:restartNumberingAfterBreak="0">
     <w:nsid w:val="5F9A715F"/>
     <w:multiLevelType w:val="hybridMultilevel"/>
     <w:tmpl w:val="4B26630C"/>
@@ -4035,7 +4056,7 @@
       </w:rPr>
     </w:lvl>
   </w:abstractNum>
-  <w:abstractNum w:abstractNumId="16">
+  <w:abstractNum w:abstractNumId="16" w15:restartNumberingAfterBreak="0">
     <w:nsid w:val="60B1394E"/>
     <w:multiLevelType w:val="hybridMultilevel"/>
     <w:tmpl w:val="D460172E"/>
@@ -4148,7 +4169,7 @@
       </w:rPr>
     </w:lvl>
   </w:abstractNum>
-  <w:abstractNum w:abstractNumId="17">
+  <w:abstractNum w:abstractNumId="17" w15:restartNumberingAfterBreak="0">
     <w:nsid w:val="65FF2968"/>
     <w:multiLevelType w:val="hybridMultilevel"/>
     <w:tmpl w:val="686E9B12"/>
@@ -4234,7 +4255,7 @@
       </w:pPr>
     </w:lvl>
   </w:abstractNum>
-  <w:abstractNum w:abstractNumId="18">
+  <w:abstractNum w:abstractNumId="18" w15:restartNumberingAfterBreak="0">
     <w:nsid w:val="6DC02F02"/>
     <w:multiLevelType w:val="hybridMultilevel"/>
     <w:tmpl w:val="15B2AB50"/>
@@ -4347,7 +4368,7 @@
       </w:rPr>
     </w:lvl>
   </w:abstractNum>
-  <w:abstractNum w:abstractNumId="19">
+  <w:abstractNum w:abstractNumId="19" w15:restartNumberingAfterBreak="0">
     <w:nsid w:val="76417219"/>
     <w:multiLevelType w:val="hybridMultilevel"/>
     <w:tmpl w:val="02E20E58"/>
@@ -4460,7 +4481,7 @@
       </w:pPr>
     </w:lvl>
   </w:abstractNum>
-  <w:abstractNum w:abstractNumId="20">
+  <w:abstractNum w:abstractNumId="20" w15:restartNumberingAfterBreak="0">
     <w:nsid w:val="7A0155B4"/>
     <w:multiLevelType w:val="hybridMultilevel"/>
     <w:tmpl w:val="581A57DA"/>
@@ -4573,7 +4594,7 @@
       </w:rPr>
     </w:lvl>
   </w:abstractNum>
-  <w:abstractNum w:abstractNumId="21">
+  <w:abstractNum w:abstractNumId="21" w15:restartNumberingAfterBreak="0">
     <w:nsid w:val="7C8835A5"/>
     <w:multiLevelType w:val="hybridMultilevel"/>
     <w:tmpl w:val="7E92255E"/>
@@ -5836,7 +5857,7 @@
 </file>
 
 <file path=customXml/itemProps1.xml><?xml version="1.0" encoding="utf-8"?>
-<ds:datastoreItem xmlns:ds="http://schemas.openxmlformats.org/officeDocument/2006/customXml" ds:itemID="{F6189CA2-0E0E-41F1-9DA8-E700B0CEBF26}">
+<ds:datastoreItem xmlns:ds="http://schemas.openxmlformats.org/officeDocument/2006/customXml" ds:itemID="{68E26D63-CEBD-4AD5-A68A-19E2A6BFA22F}">
   <ds:schemaRefs>
     <ds:schemaRef ds:uri="http://schemas.openxmlformats.org/officeDocument/2006/bibliography"/>
   </ds:schemaRefs>

</xml_diff>